<commit_message>
Actualizacion y ADD-024 añadido
</commit_message>
<xml_diff>
--- a/Iteración 5/Decisiones de Diseño tomadas por ASS/ADD-023.docx
+++ b/Iteración 5/Decisiones de Diseño tomadas por ASS/ADD-023.docx
@@ -92,8 +92,13 @@
               <w:spacing w:line="240" w:lineRule="auto"/>
             </w:pPr>
             <w:r>
-              <w:t>ADD-022</w:t>
-            </w:r>
+              <w:t>ADD-02</w:t>
+            </w:r>
+            <w:r>
+              <w:t>3</w:t>
+            </w:r>
+            <w:bookmarkStart w:id="0" w:name="_GoBack"/>
+            <w:bookmarkEnd w:id="0"/>
           </w:p>
         </w:tc>
       </w:tr>
@@ -139,8 +144,6 @@
             <w:r>
               <w:t>8</w:t>
             </w:r>
-            <w:bookmarkStart w:id="0" w:name="_GoBack"/>
-            <w:bookmarkEnd w:id="0"/>
             <w:r>
               <w:t>/11/2019</w:t>
             </w:r>
@@ -226,10 +229,7 @@
               <w:spacing w:line="240" w:lineRule="auto"/>
             </w:pPr>
             <w:r>
-              <w:t>La estructura correspondiente a la comunicación de llamadas debe pertenecer al paquete delivery del estilo por eventos</w:t>
-            </w:r>
-            <w:r>
-              <w:t xml:space="preserve"> </w:t>
+              <w:t xml:space="preserve">La estructura correspondiente a la comunicación de llamadas debe pertenecer al paquete delivery del estilo por eventos </w:t>
             </w:r>
           </w:p>
         </w:tc>

</xml_diff>